<commit_message>
Testado todas as telas, todas funcionando. Atualizado o script do SQL por garantia. Validado todos os testes. Realizado a finalização da documentação.
</commit_message>
<xml_diff>
--- a/Documentação/Documentação Desensolvimento de Sistema.docx
+++ b/Documentação/Documentação Desensolvimento de Sistema.docx
@@ -19,34 +19,7 @@
           <w:sz w:val="50"/>
           <w:szCs w:val="50"/>
         </w:rPr>
-        <w:t xml:space="preserve">Documentação: </w:t>
-      </w:r>
-      <w:r>
-        <w:rPr>
-          <w:b/>
-          <w:bCs/>
-          <w:sz w:val="50"/>
-          <w:szCs w:val="50"/>
-        </w:rPr>
-        <w:t>Imobiliária</w:t>
-      </w:r>
-      <w:r>
-        <w:rPr>
-          <w:b/>
-          <w:bCs/>
-          <w:sz w:val="50"/>
-          <w:szCs w:val="50"/>
-        </w:rPr>
-        <w:t xml:space="preserve"> </w:t>
-      </w:r>
-      <w:r>
-        <w:rPr>
-          <w:b/>
-          <w:bCs/>
-          <w:sz w:val="50"/>
-          <w:szCs w:val="50"/>
-        </w:rPr>
-        <w:t>Patricio.</w:t>
+        <w:t>Documentação: Imobiliária Patricio.</w:t>
       </w:r>
     </w:p>
     <w:p>
@@ -270,7 +243,7 @@
           <w:sz w:val="24"/>
           <w:szCs w:val="24"/>
         </w:rPr>
-        <w:t>Deve conter que tipo é o imóvel</w:t>
+        <w:t>Deve possuir numero</w:t>
       </w:r>
     </w:p>
     <w:p>
@@ -291,86 +264,7 @@
           <w:sz w:val="24"/>
           <w:szCs w:val="24"/>
         </w:rPr>
-        <w:t>Deve conter o valor de venda ou aluguel;</w:t>
-      </w:r>
-    </w:p>
-    <w:p>
-      <w:pPr>
-        <w:spacing w:after="0" w:line="360" w:lineRule="auto"/>
-        <w:rPr>
-          <w:b/>
-          <w:sz w:val="30"/>
-          <w:szCs w:val="30"/>
-        </w:rPr>
-      </w:pPr>
-      <w:r>
-        <w:rPr>
-          <w:b/>
-          <w:sz w:val="30"/>
-          <w:szCs w:val="30"/>
-        </w:rPr>
-        <w:t>Locar</w:t>
-      </w:r>
-      <w:r>
-        <w:rPr>
-          <w:b/>
-          <w:sz w:val="30"/>
-          <w:szCs w:val="30"/>
-        </w:rPr>
-        <w:t xml:space="preserve"> imóveis</w:t>
-      </w:r>
-    </w:p>
-    <w:p>
-      <w:pPr>
-        <w:spacing w:after="0" w:line="360" w:lineRule="auto"/>
-        <w:rPr>
-          <w:b/>
-          <w:sz w:val="28"/>
-          <w:szCs w:val="28"/>
-        </w:rPr>
-      </w:pPr>
-      <w:r>
-        <w:rPr>
-          <w:sz w:val="24"/>
-          <w:szCs w:val="24"/>
-        </w:rPr>
-        <w:t xml:space="preserve">Como CORRETOR, preciso realizar </w:t>
-      </w:r>
-      <w:r>
-        <w:rPr>
-          <w:sz w:val="24"/>
-          <w:szCs w:val="24"/>
-        </w:rPr>
-        <w:t>a locação ou venda</w:t>
-      </w:r>
-      <w:r>
-        <w:rPr>
-          <w:sz w:val="24"/>
-          <w:szCs w:val="24"/>
-        </w:rPr>
-        <w:t xml:space="preserve"> dos imóveis</w:t>
-      </w:r>
-      <w:r>
-        <w:rPr>
-          <w:sz w:val="24"/>
-          <w:szCs w:val="24"/>
-        </w:rPr>
-        <w:t>.</w:t>
-      </w:r>
-      <w:r>
-        <w:rPr>
-          <w:sz w:val="24"/>
-          <w:szCs w:val="24"/>
-        </w:rPr>
-        <w:br/>
-      </w:r>
-      <w:r>
-        <w:rPr>
-          <w:b/>
-          <w:sz w:val="28"/>
-          <w:szCs w:val="28"/>
-        </w:rPr>
-        <w:t>Critérios de aceite:</w:t>
+        <w:t>Deve conter que tipo é o imóvel</w:t>
       </w:r>
     </w:p>
     <w:p>
@@ -391,21 +285,7 @@
           <w:sz w:val="24"/>
           <w:szCs w:val="24"/>
         </w:rPr>
-        <w:t xml:space="preserve">O </w:t>
-      </w:r>
-      <w:r>
-        <w:rPr>
-          <w:sz w:val="24"/>
-          <w:szCs w:val="24"/>
-        </w:rPr>
-        <w:t>locatário</w:t>
-      </w:r>
-      <w:r>
-        <w:rPr>
-          <w:sz w:val="24"/>
-          <w:szCs w:val="24"/>
-        </w:rPr>
-        <w:t xml:space="preserve"> deve estar previamente cadastrado;</w:t>
+        <w:t>Deve conter o valor de venda ou aluguel;</w:t>
       </w:r>
     </w:p>
     <w:p>
@@ -426,7 +306,25 @@
           <w:sz w:val="24"/>
           <w:szCs w:val="24"/>
         </w:rPr>
-        <w:t>O imóvel deve estar disponível;</w:t>
+        <w:t>Deve conter a situação ou seja (locar, locado, vender, vendido)</w:t>
+      </w:r>
+    </w:p>
+    <w:p>
+      <w:pPr>
+        <w:spacing w:after="0" w:line="360" w:lineRule="auto"/>
+        <w:rPr>
+          <w:b/>
+          <w:sz w:val="30"/>
+          <w:szCs w:val="30"/>
+        </w:rPr>
+      </w:pPr>
+      <w:r>
+        <w:rPr>
+          <w:b/>
+          <w:sz w:val="30"/>
+          <w:szCs w:val="30"/>
+        </w:rPr>
+        <w:t>Locar imóveis</w:t>
       </w:r>
     </w:p>
     <w:p>
@@ -440,131 +338,18 @@
       </w:pPr>
       <w:r>
         <w:rPr>
-          <w:b/>
-          <w:sz w:val="28"/>
-          <w:szCs w:val="28"/>
-        </w:rPr>
-        <w:t xml:space="preserve">Alterar o </w:t>
-      </w:r>
-      <w:r>
-        <w:rPr>
-          <w:b/>
-          <w:sz w:val="28"/>
-          <w:szCs w:val="28"/>
-        </w:rPr>
-        <w:t>informações</w:t>
-      </w:r>
-      <w:r>
-        <w:rPr>
-          <w:b/>
-          <w:sz w:val="28"/>
-          <w:szCs w:val="28"/>
-        </w:rPr>
-        <w:t xml:space="preserve"> do imóvel</w:t>
-      </w:r>
-    </w:p>
-    <w:p>
-      <w:pPr>
-        <w:spacing w:after="0" w:line="360" w:lineRule="auto"/>
-        <w:rPr>
-          <w:sz w:val="24"/>
-          <w:szCs w:val="24"/>
-        </w:rPr>
-      </w:pPr>
-      <w:r>
-        <w:rPr>
-          <w:sz w:val="24"/>
-          <w:szCs w:val="24"/>
-        </w:rPr>
-        <w:t xml:space="preserve">Como CORRETOR, </w:t>
-      </w:r>
-      <w:r>
-        <w:rPr>
-          <w:sz w:val="24"/>
-          <w:szCs w:val="24"/>
-        </w:rPr>
-        <w:t>necessito</w:t>
-      </w:r>
-      <w:r>
-        <w:rPr>
-          <w:sz w:val="24"/>
-          <w:szCs w:val="24"/>
-        </w:rPr>
-        <w:t xml:space="preserve"> </w:t>
-      </w:r>
-      <w:r>
-        <w:rPr>
-          <w:sz w:val="24"/>
-          <w:szCs w:val="24"/>
-        </w:rPr>
-        <w:t xml:space="preserve">alterar </w:t>
-      </w:r>
-      <w:r>
-        <w:rPr>
-          <w:sz w:val="24"/>
-          <w:szCs w:val="24"/>
-        </w:rPr>
-        <w:t>o cadastro d</w:t>
-      </w:r>
-      <w:r>
-        <w:rPr>
-          <w:sz w:val="24"/>
-          <w:szCs w:val="24"/>
-        </w:rPr>
-        <w:t xml:space="preserve">e </w:t>
-      </w:r>
-      <w:r>
-        <w:rPr>
-          <w:sz w:val="24"/>
-          <w:szCs w:val="24"/>
-        </w:rPr>
-        <w:t xml:space="preserve">imóveis </w:t>
-      </w:r>
-      <w:r>
-        <w:rPr>
-          <w:sz w:val="24"/>
-          <w:szCs w:val="24"/>
-        </w:rPr>
-        <w:t>para ajustar</w:t>
-      </w:r>
-      <w:r>
-        <w:rPr>
-          <w:sz w:val="24"/>
-          <w:szCs w:val="24"/>
-        </w:rPr>
-        <w:t xml:space="preserve"> ou corrigir</w:t>
-      </w:r>
-      <w:r>
-        <w:rPr>
-          <w:sz w:val="24"/>
-          <w:szCs w:val="24"/>
-        </w:rPr>
-        <w:t xml:space="preserve"> </w:t>
-      </w:r>
-      <w:r>
-        <w:rPr>
-          <w:sz w:val="24"/>
-          <w:szCs w:val="24"/>
-        </w:rPr>
-        <w:t>informações</w:t>
-      </w:r>
-      <w:r>
-        <w:rPr>
-          <w:sz w:val="24"/>
-          <w:szCs w:val="24"/>
-        </w:rPr>
-        <w:t>.</w:t>
-      </w:r>
-    </w:p>
-    <w:p>
-      <w:pPr>
-        <w:spacing w:after="0" w:line="360" w:lineRule="auto"/>
-        <w:rPr>
-          <w:b/>
-          <w:sz w:val="28"/>
-          <w:szCs w:val="28"/>
-        </w:rPr>
-      </w:pPr>
+          <w:sz w:val="24"/>
+          <w:szCs w:val="24"/>
+        </w:rPr>
+        <w:t>Como CORRETOR, preciso realizar a locação ou venda dos imóveis.</w:t>
+      </w:r>
+      <w:r>
+        <w:rPr>
+          <w:sz w:val="24"/>
+          <w:szCs w:val="24"/>
+        </w:rPr>
+        <w:br/>
+      </w:r>
       <w:r>
         <w:rPr>
           <w:b/>
@@ -592,14 +377,7 @@
           <w:sz w:val="24"/>
           <w:szCs w:val="24"/>
         </w:rPr>
-        <w:t xml:space="preserve">O </w:t>
-      </w:r>
-      <w:r>
-        <w:rPr>
-          <w:sz w:val="24"/>
-          <w:szCs w:val="24"/>
-        </w:rPr>
-        <w:t>imóvel deve existir para que seja alterado;</w:t>
+        <w:t>O locatário deve estar previamente cadastrado;</w:t>
       </w:r>
     </w:p>
     <w:p>
@@ -620,7 +398,124 @@
           <w:sz w:val="24"/>
           <w:szCs w:val="24"/>
         </w:rPr>
-        <w:t>Selecionar qual imóvel deseja alterar;</w:t>
+        <w:t>O imóvel deve estar com a situação</w:t>
+      </w:r>
+      <w:r>
+        <w:rPr>
+          <w:sz w:val="24"/>
+          <w:szCs w:val="24"/>
+        </w:rPr>
+        <w:t>:</w:t>
+      </w:r>
+      <w:r>
+        <w:rPr>
+          <w:sz w:val="24"/>
+          <w:szCs w:val="24"/>
+        </w:rPr>
+        <w:t xml:space="preserve"> locar</w:t>
+      </w:r>
+      <w:r>
+        <w:rPr>
+          <w:sz w:val="24"/>
+          <w:szCs w:val="24"/>
+        </w:rPr>
+        <w:t>;</w:t>
+      </w:r>
+    </w:p>
+    <w:p>
+      <w:pPr>
+        <w:spacing w:after="0" w:line="360" w:lineRule="auto"/>
+        <w:rPr>
+          <w:b/>
+          <w:sz w:val="28"/>
+          <w:szCs w:val="28"/>
+        </w:rPr>
+      </w:pPr>
+      <w:r>
+        <w:rPr>
+          <w:b/>
+          <w:sz w:val="28"/>
+          <w:szCs w:val="28"/>
+        </w:rPr>
+        <w:t xml:space="preserve">Alterar </w:t>
+      </w:r>
+      <w:r>
+        <w:rPr>
+          <w:b/>
+          <w:sz w:val="28"/>
+          <w:szCs w:val="28"/>
+        </w:rPr>
+        <w:t>informações</w:t>
+      </w:r>
+      <w:r>
+        <w:rPr>
+          <w:b/>
+          <w:sz w:val="28"/>
+          <w:szCs w:val="28"/>
+        </w:rPr>
+        <w:t xml:space="preserve"> do imóvel</w:t>
+      </w:r>
+    </w:p>
+    <w:p>
+      <w:pPr>
+        <w:spacing w:after="0" w:line="360" w:lineRule="auto"/>
+        <w:rPr>
+          <w:sz w:val="24"/>
+          <w:szCs w:val="24"/>
+        </w:rPr>
+      </w:pPr>
+      <w:r>
+        <w:rPr>
+          <w:sz w:val="24"/>
+          <w:szCs w:val="24"/>
+        </w:rPr>
+        <w:t>Como CORRETOR, necessito alterar o cadastro de imóveis para ajustar</w:t>
+      </w:r>
+      <w:r>
+        <w:rPr>
+          <w:sz w:val="24"/>
+          <w:szCs w:val="24"/>
+        </w:rPr>
+        <w:t xml:space="preserve"> ou corrigir</w:t>
+      </w:r>
+      <w:r>
+        <w:rPr>
+          <w:sz w:val="24"/>
+          <w:szCs w:val="24"/>
+        </w:rPr>
+        <w:t xml:space="preserve"> </w:t>
+      </w:r>
+      <w:r>
+        <w:rPr>
+          <w:sz w:val="24"/>
+          <w:szCs w:val="24"/>
+        </w:rPr>
+        <w:t>informações</w:t>
+      </w:r>
+      <w:r>
+        <w:rPr>
+          <w:sz w:val="24"/>
+          <w:szCs w:val="24"/>
+        </w:rPr>
+        <w:t>.</w:t>
+      </w:r>
+    </w:p>
+    <w:p>
+      <w:pPr>
+        <w:spacing w:after="0" w:line="360" w:lineRule="auto"/>
+        <w:rPr>
+          <w:b/>
+          <w:sz w:val="28"/>
+          <w:szCs w:val="28"/>
+        </w:rPr>
+      </w:pPr>
+      <w:r>
+        <w:rPr>
+          <w:b/>
+          <w:sz w:val="28"/>
+          <w:szCs w:val="28"/>
+        </w:rPr>
+        <w:t>Critérios de aceite:</w:t>
       </w:r>
     </w:p>
     <w:p>
@@ -641,130 +536,7 @@
           <w:sz w:val="24"/>
           <w:szCs w:val="24"/>
         </w:rPr>
-        <w:t>Único campo que não pode ser alterado é o ativo</w:t>
-      </w:r>
-      <w:r>
-        <w:rPr>
-          <w:sz w:val="24"/>
-          <w:szCs w:val="24"/>
-        </w:rPr>
-        <w:t>;</w:t>
-      </w:r>
-    </w:p>
-    <w:p>
-      <w:pPr>
-        <w:spacing w:after="0" w:line="360" w:lineRule="auto"/>
-        <w:ind w:left="360"/>
-        <w:rPr>
-          <w:sz w:val="24"/>
-          <w:szCs w:val="24"/>
-        </w:rPr>
-      </w:pPr>
-    </w:p>
-    <w:p>
-      <w:pPr>
-        <w:pStyle w:val="PargrafodaLista"/>
-        <w:spacing w:after="0" w:line="360" w:lineRule="auto"/>
-        <w:rPr>
-          <w:sz w:val="24"/>
-          <w:szCs w:val="24"/>
-        </w:rPr>
-      </w:pPr>
-    </w:p>
-    <w:p>
-      <w:pPr>
-        <w:spacing w:after="0" w:line="360" w:lineRule="auto"/>
-        <w:rPr>
-          <w:b/>
-          <w:sz w:val="28"/>
-          <w:szCs w:val="28"/>
-        </w:rPr>
-      </w:pPr>
-      <w:r>
-        <w:rPr>
-          <w:b/>
-          <w:sz w:val="28"/>
-          <w:szCs w:val="28"/>
-        </w:rPr>
-        <w:t>Desativar imóveis</w:t>
-      </w:r>
-    </w:p>
-    <w:p>
-      <w:pPr>
-        <w:spacing w:after="0" w:line="360" w:lineRule="auto"/>
-        <w:rPr>
-          <w:b/>
-          <w:sz w:val="28"/>
-          <w:szCs w:val="28"/>
-        </w:rPr>
-      </w:pPr>
-      <w:r>
-        <w:rPr>
-          <w:sz w:val="24"/>
-          <w:szCs w:val="24"/>
-        </w:rPr>
-        <w:lastRenderedPageBreak/>
-        <w:t xml:space="preserve">Como CORRETOR, necessito </w:t>
-      </w:r>
-      <w:r>
-        <w:rPr>
-          <w:sz w:val="24"/>
-          <w:szCs w:val="24"/>
-        </w:rPr>
-        <w:t>que e</w:t>
-      </w:r>
-      <w:r>
-        <w:rPr>
-          <w:sz w:val="24"/>
-          <w:szCs w:val="24"/>
-        </w:rPr>
-        <w:t xml:space="preserve">m caso de venda </w:t>
-      </w:r>
-      <w:r>
-        <w:rPr>
-          <w:sz w:val="24"/>
-          <w:szCs w:val="24"/>
-        </w:rPr>
-        <w:t xml:space="preserve">ou locação consiga alterar </w:t>
-      </w:r>
-      <w:r>
-        <w:rPr>
-          <w:sz w:val="24"/>
-          <w:szCs w:val="24"/>
-        </w:rPr>
-        <w:t xml:space="preserve">opção ativo para que o imóvel não conste na nossa lista de </w:t>
-      </w:r>
-      <w:r>
-        <w:rPr>
-          <w:sz w:val="24"/>
-          <w:szCs w:val="24"/>
-        </w:rPr>
-        <w:t>disponibilidade</w:t>
-      </w:r>
-      <w:r>
-        <w:rPr>
-          <w:sz w:val="24"/>
-          <w:szCs w:val="24"/>
-        </w:rPr>
-        <w:t>.</w:t>
-      </w:r>
-    </w:p>
-    <w:p>
-      <w:pPr>
-        <w:spacing w:after="0" w:line="360" w:lineRule="auto"/>
-        <w:rPr>
-          <w:b/>
-          <w:sz w:val="28"/>
-          <w:szCs w:val="28"/>
-        </w:rPr>
-      </w:pPr>
-      <w:r>
-        <w:rPr>
-          <w:b/>
-          <w:sz w:val="28"/>
-          <w:szCs w:val="28"/>
-        </w:rPr>
-        <w:t>Critérios de aceite:</w:t>
+        <w:t>O imóvel deve existir para que seja alterado;</w:t>
       </w:r>
     </w:p>
     <w:p>
@@ -785,14 +557,7 @@
           <w:sz w:val="24"/>
           <w:szCs w:val="24"/>
         </w:rPr>
-        <w:t>Selecionar o imóvel que deseja desativar</w:t>
-      </w:r>
-      <w:r>
-        <w:rPr>
-          <w:sz w:val="24"/>
-          <w:szCs w:val="24"/>
-        </w:rPr>
-        <w:t>;</w:t>
+        <w:t>Selecionar qual imóvel deseja alterar;</w:t>
       </w:r>
     </w:p>
     <w:p>
@@ -813,7 +578,21 @@
           <w:sz w:val="24"/>
           <w:szCs w:val="24"/>
         </w:rPr>
-        <w:t>Se o imóvel não for encontrado, disparar uma mensagem: “Imóvel não encontrado”</w:t>
+        <w:t>C</w:t>
+      </w:r>
+      <w:r>
+        <w:rPr>
+          <w:sz w:val="24"/>
+          <w:szCs w:val="24"/>
+        </w:rPr>
+        <w:t>ampo que não pode ser alterado</w:t>
+      </w:r>
+      <w:r>
+        <w:rPr>
+          <w:sz w:val="24"/>
+          <w:szCs w:val="24"/>
+        </w:rPr>
+        <w:t>: Proprietário</w:t>
       </w:r>
       <w:r>
         <w:rPr>
@@ -822,6 +601,26 @@
         </w:rPr>
         <w:t>;</w:t>
       </w:r>
+    </w:p>
+    <w:p>
+      <w:pPr>
+        <w:spacing w:after="0" w:line="360" w:lineRule="auto"/>
+        <w:ind w:left="360"/>
+        <w:rPr>
+          <w:sz w:val="24"/>
+          <w:szCs w:val="24"/>
+        </w:rPr>
+      </w:pPr>
+    </w:p>
+    <w:p>
+      <w:pPr>
+        <w:pStyle w:val="PargrafodaLista"/>
+        <w:spacing w:after="0" w:line="360" w:lineRule="auto"/>
+        <w:rPr>
+          <w:sz w:val="24"/>
+          <w:szCs w:val="24"/>
+        </w:rPr>
+      </w:pPr>
     </w:p>
     <w:p>
       <w:pPr>
@@ -838,31 +637,15 @@
           <w:sz w:val="28"/>
           <w:szCs w:val="28"/>
         </w:rPr>
-        <w:t>Listar imóveis ordenados pelo maior valor</w:t>
-      </w:r>
-    </w:p>
-    <w:p>
-      <w:pPr>
-        <w:spacing w:after="0" w:line="360" w:lineRule="auto"/>
+        <w:t>Alterar situações</w:t>
+      </w:r>
+      <w:r>
         <w:rPr>
           <w:b/>
           <w:sz w:val="28"/>
           <w:szCs w:val="28"/>
         </w:rPr>
-      </w:pPr>
-      <w:r>
-        <w:rPr>
-          <w:sz w:val="24"/>
-          <w:szCs w:val="24"/>
-        </w:rPr>
-        <w:t>Como CORRETOR, necessito</w:t>
-      </w:r>
-      <w:r>
-        <w:rPr>
-          <w:sz w:val="24"/>
-          <w:szCs w:val="24"/>
-        </w:rPr>
-        <w:t xml:space="preserve"> que a lista de imóveis seja ordenada em ordem de valor decrescente para que meu cliente não escolha de cara o imóvel mais barato.</w:t>
+        <w:t xml:space="preserve"> imóveis</w:t>
       </w:r>
     </w:p>
     <w:p>
@@ -876,25 +659,119 @@
       </w:pPr>
       <w:r>
         <w:rPr>
+          <w:sz w:val="24"/>
+          <w:szCs w:val="24"/>
+        </w:rPr>
+        <w:t xml:space="preserve">Como CORRETOR, necessito </w:t>
+      </w:r>
+      <w:r>
+        <w:rPr>
+          <w:sz w:val="24"/>
+          <w:szCs w:val="24"/>
+        </w:rPr>
+        <w:t>que e</w:t>
+      </w:r>
+      <w:r>
+        <w:rPr>
+          <w:sz w:val="24"/>
+          <w:szCs w:val="24"/>
+        </w:rPr>
+        <w:t xml:space="preserve">m caso de venda </w:t>
+      </w:r>
+      <w:r>
+        <w:rPr>
+          <w:sz w:val="24"/>
+          <w:szCs w:val="24"/>
+        </w:rPr>
+        <w:t>ou locação consiga alterar</w:t>
+      </w:r>
+      <w:r>
+        <w:rPr>
+          <w:sz w:val="24"/>
+          <w:szCs w:val="24"/>
+        </w:rPr>
+        <w:t xml:space="preserve"> a</w:t>
+      </w:r>
+      <w:r>
+        <w:rPr>
+          <w:sz w:val="24"/>
+          <w:szCs w:val="24"/>
+        </w:rPr>
+        <w:t xml:space="preserve"> </w:t>
+      </w:r>
+      <w:r>
+        <w:rPr>
+          <w:sz w:val="24"/>
+          <w:szCs w:val="24"/>
+        </w:rPr>
+        <w:t xml:space="preserve">opção para que o imóvel não conste na nossa lista de </w:t>
+      </w:r>
+      <w:r>
+        <w:rPr>
+          <w:sz w:val="24"/>
+          <w:szCs w:val="24"/>
+        </w:rPr>
+        <w:t>disponibilidade</w:t>
+      </w:r>
+      <w:r>
+        <w:rPr>
+          <w:sz w:val="24"/>
+          <w:szCs w:val="24"/>
+        </w:rPr>
+        <w:t>.</w:t>
+      </w:r>
+    </w:p>
+    <w:p>
+      <w:pPr>
+        <w:spacing w:after="0" w:line="360" w:lineRule="auto"/>
+        <w:rPr>
           <w:b/>
           <w:sz w:val="28"/>
           <w:szCs w:val="28"/>
         </w:rPr>
+      </w:pPr>
+      <w:r>
+        <w:rPr>
+          <w:b/>
+          <w:sz w:val="28"/>
+          <w:szCs w:val="28"/>
+        </w:rPr>
         <w:t>Critérios de aceite:</w:t>
       </w:r>
     </w:p>
     <w:p>
       <w:pPr>
-        <w:pStyle w:val="Default"/>
-        <w:rPr>
-          <w:rFonts w:asciiTheme="minorHAnsi" w:hAnsiTheme="minorHAnsi" w:cstheme="minorHAnsi"/>
-        </w:rPr>
-      </w:pPr>
-      <w:r>
-        <w:rPr>
-          <w:rFonts w:asciiTheme="minorHAnsi" w:hAnsiTheme="minorHAnsi" w:cstheme="minorHAnsi"/>
-        </w:rPr>
-        <w:t xml:space="preserve">Quando o cliente selecionar a tela de lista, ela já deve atualizar ordenamente; </w:t>
+        <w:pStyle w:val="PargrafodaLista"/>
+        <w:numPr>
+          <w:ilvl w:val="0"/>
+          <w:numId w:val="1"/>
+        </w:numPr>
+        <w:spacing w:after="0" w:line="360" w:lineRule="auto"/>
+        <w:rPr>
+          <w:sz w:val="24"/>
+          <w:szCs w:val="24"/>
+        </w:rPr>
+      </w:pPr>
+      <w:r>
+        <w:rPr>
+          <w:sz w:val="24"/>
+          <w:szCs w:val="24"/>
+        </w:rPr>
+        <w:t xml:space="preserve">Selecionar o imóvel que deseja </w:t>
+      </w:r>
+      <w:r>
+        <w:rPr>
+          <w:sz w:val="24"/>
+          <w:szCs w:val="24"/>
+        </w:rPr>
+        <w:t>alterar</w:t>
+      </w:r>
+      <w:r>
+        <w:rPr>
+          <w:sz w:val="24"/>
+          <w:szCs w:val="24"/>
+        </w:rPr>
+        <w:t>;</w:t>
       </w:r>
     </w:p>
     <w:p>
@@ -1026,15 +903,7 @@
           <w:sz w:val="30"/>
           <w:szCs w:val="30"/>
         </w:rPr>
-        <w:t xml:space="preserve">Cadastrar </w:t>
-      </w:r>
-      <w:r>
-        <w:rPr>
-          <w:b/>
-          <w:sz w:val="30"/>
-          <w:szCs w:val="30"/>
-        </w:rPr>
-        <w:t>locatário</w:t>
+        <w:t>Cadastrar locatário</w:t>
       </w:r>
     </w:p>
     <w:p>
@@ -1051,21 +920,21 @@
           <w:sz w:val="24"/>
           <w:szCs w:val="24"/>
         </w:rPr>
-        <w:t xml:space="preserve">Como CORRETOR, preciso realizar o cadastro </w:t>
-      </w:r>
-      <w:r>
-        <w:rPr>
-          <w:sz w:val="24"/>
-          <w:szCs w:val="24"/>
-        </w:rPr>
-        <w:t xml:space="preserve">de um novo locatário para que possa </w:t>
-      </w:r>
-      <w:r>
-        <w:rPr>
-          <w:sz w:val="24"/>
-          <w:szCs w:val="24"/>
-        </w:rPr>
-        <w:t>realizar a locação ou venda</w:t>
+        <w:t xml:space="preserve">Como CORRETOR, preciso realizar o cadastro de um novo locatário para que possa </w:t>
+      </w:r>
+      <w:r>
+        <w:rPr>
+          <w:sz w:val="24"/>
+          <w:szCs w:val="24"/>
+        </w:rPr>
+        <w:t xml:space="preserve">realizar a locação ou </w:t>
+      </w:r>
+      <w:r>
+        <w:rPr>
+          <w:sz w:val="24"/>
+          <w:szCs w:val="24"/>
+        </w:rPr>
+        <w:t>compra</w:t>
       </w:r>
       <w:r>
         <w:rPr>
@@ -1079,7 +948,14 @@
           <w:sz w:val="24"/>
           <w:szCs w:val="24"/>
         </w:rPr>
-        <w:t>dos imóveis.</w:t>
+        <w:t>de</w:t>
+      </w:r>
+      <w:r>
+        <w:rPr>
+          <w:sz w:val="24"/>
+          <w:szCs w:val="24"/>
+        </w:rPr>
+        <w:t xml:space="preserve"> imóveis.</w:t>
       </w:r>
       <w:r>
         <w:rPr>
@@ -1241,14 +1117,14 @@
           <w:sz w:val="24"/>
           <w:szCs w:val="24"/>
         </w:rPr>
-        <w:t>possuir</w:t>
-      </w:r>
-      <w:r>
-        <w:rPr>
-          <w:sz w:val="24"/>
-          <w:szCs w:val="24"/>
-        </w:rPr>
-        <w:t xml:space="preserve"> no mínimo 21 anos;</w:t>
+        <w:t>possuir no mínimo 18</w:t>
+      </w:r>
+      <w:r>
+        <w:rPr>
+          <w:sz w:val="24"/>
+          <w:szCs w:val="24"/>
+        </w:rPr>
+        <w:t xml:space="preserve"> anos;</w:t>
       </w:r>
     </w:p>
     <w:p>
@@ -1482,7 +1358,6 @@
           <w:sz w:val="24"/>
           <w:szCs w:val="24"/>
         </w:rPr>
-        <w:lastRenderedPageBreak/>
         <w:t>Selecionar o locatário para editar;</w:t>
       </w:r>
     </w:p>
@@ -1504,27 +1379,6 @@
           <w:sz w:val="24"/>
           <w:szCs w:val="24"/>
         </w:rPr>
-        <w:t>Se nenhum locatário for encontrado na busca deve disparar uma mensagem: “Locatário inexistente!”;</w:t>
-      </w:r>
-    </w:p>
-    <w:p>
-      <w:pPr>
-        <w:pStyle w:val="PargrafodaLista"/>
-        <w:numPr>
-          <w:ilvl w:val="0"/>
-          <w:numId w:val="1"/>
-        </w:numPr>
-        <w:spacing w:after="0" w:line="360" w:lineRule="auto"/>
-        <w:rPr>
-          <w:sz w:val="24"/>
-          <w:szCs w:val="24"/>
-        </w:rPr>
-      </w:pPr>
-      <w:r>
-        <w:rPr>
-          <w:sz w:val="24"/>
-          <w:szCs w:val="24"/>
-        </w:rPr>
         <w:t xml:space="preserve">Deve </w:t>
       </w:r>
       <w:r>
@@ -1541,148 +1395,15 @@
         </w:rPr>
         <w:t>;</w:t>
       </w:r>
-    </w:p>
-    <w:p>
-      <w:pPr>
-        <w:spacing w:after="0" w:line="360" w:lineRule="auto"/>
-        <w:rPr>
-          <w:b/>
-          <w:sz w:val="28"/>
-          <w:szCs w:val="28"/>
-        </w:rPr>
-      </w:pPr>
-      <w:r>
-        <w:rPr>
-          <w:b/>
-          <w:sz w:val="28"/>
-          <w:szCs w:val="28"/>
-        </w:rPr>
-        <w:t xml:space="preserve">Desativar </w:t>
-      </w:r>
-      <w:r>
-        <w:rPr>
-          <w:b/>
-          <w:sz w:val="28"/>
-          <w:szCs w:val="28"/>
-        </w:rPr>
-        <w:t>locatário</w:t>
-      </w:r>
-    </w:p>
-    <w:p>
-      <w:pPr>
-        <w:spacing w:after="0" w:line="360" w:lineRule="auto"/>
-        <w:rPr>
-          <w:b/>
-          <w:sz w:val="28"/>
-          <w:szCs w:val="28"/>
-        </w:rPr>
-      </w:pPr>
-      <w:r>
-        <w:rPr>
-          <w:sz w:val="24"/>
-          <w:szCs w:val="24"/>
-        </w:rPr>
-        <w:t xml:space="preserve">Como CORRETOR, necessito </w:t>
-      </w:r>
-      <w:r>
-        <w:rPr>
-          <w:sz w:val="24"/>
-          <w:szCs w:val="24"/>
-        </w:rPr>
-        <w:t xml:space="preserve">desativar um </w:t>
-      </w:r>
-      <w:r>
-        <w:rPr>
-          <w:sz w:val="24"/>
-          <w:szCs w:val="24"/>
-        </w:rPr>
-        <w:t xml:space="preserve">locatário </w:t>
-      </w:r>
-      <w:r>
-        <w:rPr>
-          <w:sz w:val="24"/>
-          <w:szCs w:val="24"/>
-        </w:rPr>
-        <w:t>caso locatário não tenha mais interesse em fazer negócios com a imobiliária.</w:t>
-      </w:r>
-    </w:p>
-    <w:p>
-      <w:pPr>
-        <w:spacing w:after="0" w:line="360" w:lineRule="auto"/>
-        <w:rPr>
-          <w:b/>
-          <w:sz w:val="28"/>
-          <w:szCs w:val="28"/>
-        </w:rPr>
-      </w:pPr>
-      <w:r>
-        <w:rPr>
-          <w:b/>
-          <w:sz w:val="28"/>
-          <w:szCs w:val="28"/>
-        </w:rPr>
-        <w:t>Critérios de aceite:</w:t>
-      </w:r>
-    </w:p>
-    <w:p>
-      <w:pPr>
-        <w:pStyle w:val="PargrafodaLista"/>
-        <w:numPr>
-          <w:ilvl w:val="0"/>
-          <w:numId w:val="1"/>
-        </w:numPr>
-        <w:spacing w:after="0" w:line="360" w:lineRule="auto"/>
-        <w:rPr>
-          <w:sz w:val="24"/>
-          <w:szCs w:val="24"/>
-        </w:rPr>
-      </w:pPr>
-      <w:r>
-        <w:rPr>
-          <w:sz w:val="24"/>
-          <w:szCs w:val="24"/>
-        </w:rPr>
-        <w:t xml:space="preserve">Selecionar o </w:t>
-      </w:r>
-      <w:r>
-        <w:rPr>
-          <w:sz w:val="24"/>
-          <w:szCs w:val="24"/>
-        </w:rPr>
-        <w:t>locatário</w:t>
-      </w:r>
-      <w:r>
-        <w:rPr>
-          <w:sz w:val="24"/>
-          <w:szCs w:val="24"/>
-        </w:rPr>
-        <w:t xml:space="preserve"> que deseja desativar;</w:t>
-      </w:r>
-    </w:p>
-    <w:p>
-      <w:pPr>
-        <w:pStyle w:val="PargrafodaLista"/>
-        <w:numPr>
-          <w:ilvl w:val="0"/>
-          <w:numId w:val="1"/>
-        </w:numPr>
-        <w:spacing w:after="0" w:line="360" w:lineRule="auto"/>
-        <w:rPr>
-          <w:sz w:val="24"/>
-          <w:szCs w:val="24"/>
-        </w:rPr>
-      </w:pPr>
       <w:r>
         <w:rPr>
           <w:noProof/>
-          <w:sz w:val="24"/>
-          <w:szCs w:val="24"/>
           <w:lang w:eastAsia="pt-BR"/>
         </w:rPr>
         <mc:AlternateContent>
           <mc:Choice Requires="wps">
             <w:drawing>
-              <wp:anchor distT="0" distB="0" distL="114300" distR="114300" simplePos="0" relativeHeight="251661312" behindDoc="0" locked="0" layoutInCell="1" allowOverlap="1" wp14:anchorId="09B7CB04" wp14:editId="6AF40B8E">
+              <wp:anchor distT="0" distB="0" distL="114300" distR="114300" simplePos="0" relativeHeight="251661312" behindDoc="0" locked="0" layoutInCell="1" allowOverlap="1" wp14:anchorId="2DF5FACB" wp14:editId="50A31796">
                 <wp:simplePos x="0" y="0"/>
                 <wp:positionH relativeFrom="margin">
                   <wp:align>center</wp:align>
@@ -1740,41 +1461,6 @@
           </mc:Fallback>
         </mc:AlternateContent>
       </w:r>
-      <w:r>
-        <w:rPr>
-          <w:sz w:val="24"/>
-          <w:szCs w:val="24"/>
-        </w:rPr>
-        <w:t xml:space="preserve">Se o </w:t>
-      </w:r>
-      <w:r>
-        <w:rPr>
-          <w:sz w:val="24"/>
-          <w:szCs w:val="24"/>
-        </w:rPr>
-        <w:t>locatário</w:t>
-      </w:r>
-      <w:r>
-        <w:rPr>
-          <w:sz w:val="24"/>
-          <w:szCs w:val="24"/>
-        </w:rPr>
-        <w:t xml:space="preserve"> não for encontrado, disparar uma mensagem: “</w:t>
-      </w:r>
-      <w:r>
-        <w:rPr>
-          <w:sz w:val="24"/>
-          <w:szCs w:val="24"/>
-        </w:rPr>
-        <w:t>Locatário</w:t>
-      </w:r>
-      <w:r>
-        <w:rPr>
-          <w:sz w:val="24"/>
-          <w:szCs w:val="24"/>
-        </w:rPr>
-        <w:t xml:space="preserve"> não encontrado”;</w:t>
-      </w:r>
     </w:p>
     <w:p>
       <w:pPr>
@@ -1793,12 +1479,22 @@
           <w:szCs w:val="30"/>
         </w:rPr>
       </w:pPr>
-      <w:r>
+    </w:p>
+    <w:p>
+      <w:pPr>
         <w:rPr>
           <w:bCs/>
           <w:sz w:val="30"/>
           <w:szCs w:val="30"/>
         </w:rPr>
+      </w:pPr>
+      <w:r>
+        <w:rPr>
+          <w:bCs/>
+          <w:sz w:val="30"/>
+          <w:szCs w:val="30"/>
+        </w:rPr>
+        <w:lastRenderedPageBreak/>
         <w:t>Histórias de Usuário:</w:t>
       </w:r>
     </w:p>
@@ -1837,52 +1533,30 @@
           <w:sz w:val="30"/>
           <w:szCs w:val="30"/>
         </w:rPr>
-        <w:t xml:space="preserve">Cadastrar </w:t>
-      </w:r>
-      <w:r>
-        <w:rPr>
-          <w:b/>
-          <w:sz w:val="30"/>
-          <w:szCs w:val="30"/>
-        </w:rPr>
-        <w:t>proprietário</w:t>
-      </w:r>
-    </w:p>
-    <w:p>
-      <w:pPr>
-        <w:spacing w:after="0" w:line="360" w:lineRule="auto"/>
-        <w:rPr>
-          <w:sz w:val="24"/>
-          <w:szCs w:val="24"/>
-        </w:rPr>
-      </w:pPr>
-      <w:r>
-        <w:rPr>
-          <w:sz w:val="24"/>
-          <w:szCs w:val="24"/>
-        </w:rPr>
-        <w:t xml:space="preserve">Como CORRETOR, preciso realizar o cadastro de um novo </w:t>
-      </w:r>
-      <w:r>
-        <w:rPr>
-          <w:sz w:val="24"/>
-          <w:szCs w:val="24"/>
-        </w:rPr>
-        <w:t>proprietário</w:t>
-      </w:r>
-      <w:r>
-        <w:rPr>
-          <w:sz w:val="24"/>
-          <w:szCs w:val="24"/>
-        </w:rPr>
-        <w:t xml:space="preserve"> para que possa </w:t>
-      </w:r>
-      <w:r>
-        <w:rPr>
-          <w:sz w:val="24"/>
-          <w:szCs w:val="24"/>
-        </w:rPr>
-        <w:t>ser escolhido no cadastro de um imóvel.</w:t>
+        <w:t>Cadastrar proprietário</w:t>
+      </w:r>
+    </w:p>
+    <w:p>
+      <w:pPr>
+        <w:spacing w:after="0" w:line="360" w:lineRule="auto"/>
+        <w:rPr>
+          <w:sz w:val="24"/>
+          <w:szCs w:val="24"/>
+        </w:rPr>
+      </w:pPr>
+      <w:r>
+        <w:rPr>
+          <w:sz w:val="24"/>
+          <w:szCs w:val="24"/>
+        </w:rPr>
+        <w:t xml:space="preserve">Como CORRETOR, preciso realizar o cadastro de um novo proprietário para que possa </w:t>
+      </w:r>
+      <w:r>
+        <w:rPr>
+          <w:sz w:val="24"/>
+          <w:szCs w:val="24"/>
+        </w:rPr>
+        <w:t>vincular a um imóvel.</w:t>
       </w:r>
     </w:p>
     <w:p>
@@ -1984,7 +1658,21 @@
           <w:sz w:val="24"/>
           <w:szCs w:val="24"/>
         </w:rPr>
-        <w:t>Deve possuir no mínimo 21 anos;</w:t>
+        <w:t xml:space="preserve">Deve possuir no mínimo </w:t>
+      </w:r>
+      <w:r>
+        <w:rPr>
+          <w:sz w:val="24"/>
+          <w:szCs w:val="24"/>
+        </w:rPr>
+        <w:t>18</w:t>
+      </w:r>
+      <w:r>
+        <w:rPr>
+          <w:sz w:val="24"/>
+          <w:szCs w:val="24"/>
+        </w:rPr>
+        <w:t xml:space="preserve"> anos;</w:t>
       </w:r>
     </w:p>
     <w:p>
@@ -2005,14 +1693,7 @@
           <w:sz w:val="24"/>
           <w:szCs w:val="24"/>
         </w:rPr>
-        <w:t xml:space="preserve">Deve possuir </w:t>
-      </w:r>
-      <w:r>
-        <w:rPr>
-          <w:sz w:val="24"/>
-          <w:szCs w:val="24"/>
-        </w:rPr>
-        <w:t>dados bancários para depósitos ou transferências (opcional);</w:t>
+        <w:t>Deve possuir dados bancários para depósitos ou transferências (opcional);</w:t>
       </w:r>
     </w:p>
     <w:p>
@@ -2169,56 +1850,6 @@
           <w:sz w:val="24"/>
           <w:szCs w:val="24"/>
         </w:rPr>
-        <w:lastRenderedPageBreak/>
-        <w:t xml:space="preserve">Se nenhum </w:t>
-      </w:r>
-      <w:r>
-        <w:rPr>
-          <w:sz w:val="24"/>
-          <w:szCs w:val="24"/>
-        </w:rPr>
-        <w:t xml:space="preserve">proprietário </w:t>
-      </w:r>
-      <w:r>
-        <w:rPr>
-          <w:sz w:val="24"/>
-          <w:szCs w:val="24"/>
-        </w:rPr>
-        <w:t>for encontrado na busca deve disparar uma mensagem: “</w:t>
-      </w:r>
-      <w:r>
-        <w:rPr>
-          <w:sz w:val="24"/>
-          <w:szCs w:val="24"/>
-        </w:rPr>
-        <w:t xml:space="preserve">proprietário </w:t>
-      </w:r>
-      <w:r>
-        <w:rPr>
-          <w:sz w:val="24"/>
-          <w:szCs w:val="24"/>
-        </w:rPr>
-        <w:t>inexistente!”;</w:t>
-      </w:r>
-    </w:p>
-    <w:p>
-      <w:pPr>
-        <w:pStyle w:val="PargrafodaLista"/>
-        <w:numPr>
-          <w:ilvl w:val="0"/>
-          <w:numId w:val="1"/>
-        </w:numPr>
-        <w:spacing w:after="0" w:line="360" w:lineRule="auto"/>
-        <w:rPr>
-          <w:sz w:val="24"/>
-          <w:szCs w:val="24"/>
-        </w:rPr>
-      </w:pPr>
-      <w:r>
-        <w:rPr>
-          <w:sz w:val="24"/>
-          <w:szCs w:val="24"/>
-        </w:rPr>
         <w:t xml:space="preserve">Deve utilizar a mesma validação do cadastrar </w:t>
       </w:r>
       <w:r>
@@ -2234,193 +1865,6 @@
           <w:szCs w:val="24"/>
         </w:rPr>
         <w:t>;</w:t>
-      </w:r>
-    </w:p>
-    <w:p>
-      <w:pPr>
-        <w:spacing w:after="0" w:line="360" w:lineRule="auto"/>
-        <w:rPr>
-          <w:b/>
-          <w:sz w:val="28"/>
-          <w:szCs w:val="28"/>
-        </w:rPr>
-      </w:pPr>
-      <w:r>
-        <w:rPr>
-          <w:b/>
-          <w:sz w:val="28"/>
-          <w:szCs w:val="28"/>
-        </w:rPr>
-        <w:t xml:space="preserve">Desativar </w:t>
-      </w:r>
-      <w:r>
-        <w:rPr>
-          <w:b/>
-          <w:sz w:val="28"/>
-          <w:szCs w:val="28"/>
-        </w:rPr>
-        <w:t>proprietário</w:t>
-      </w:r>
-    </w:p>
-    <w:p>
-      <w:pPr>
-        <w:spacing w:after="0" w:line="360" w:lineRule="auto"/>
-        <w:rPr>
-          <w:b/>
-          <w:sz w:val="28"/>
-          <w:szCs w:val="28"/>
-        </w:rPr>
-      </w:pPr>
-      <w:r>
-        <w:rPr>
-          <w:sz w:val="24"/>
-          <w:szCs w:val="24"/>
-        </w:rPr>
-        <w:t xml:space="preserve">Como CORRETOR, necessito desativar um </w:t>
-      </w:r>
-      <w:r>
-        <w:rPr>
-          <w:sz w:val="24"/>
-          <w:szCs w:val="24"/>
-        </w:rPr>
-        <w:t>proprietário</w:t>
-      </w:r>
-      <w:r>
-        <w:rPr>
-          <w:sz w:val="24"/>
-          <w:szCs w:val="24"/>
-        </w:rPr>
-        <w:t xml:space="preserve"> caso </w:t>
-      </w:r>
-      <w:r>
-        <w:rPr>
-          <w:sz w:val="24"/>
-          <w:szCs w:val="24"/>
-        </w:rPr>
-        <w:t xml:space="preserve">proprietário </w:t>
-      </w:r>
-      <w:r>
-        <w:rPr>
-          <w:sz w:val="24"/>
-          <w:szCs w:val="24"/>
-        </w:rPr>
-        <w:t xml:space="preserve">não tenha mais </w:t>
-      </w:r>
-      <w:r>
-        <w:rPr>
-          <w:sz w:val="24"/>
-          <w:szCs w:val="24"/>
-        </w:rPr>
-        <w:t>imóveis para disponibilizar para</w:t>
-      </w:r>
-      <w:r>
-        <w:rPr>
-          <w:sz w:val="24"/>
-          <w:szCs w:val="24"/>
-        </w:rPr>
-        <w:t xml:space="preserve"> imobiliária.</w:t>
-      </w:r>
-    </w:p>
-    <w:p>
-      <w:pPr>
-        <w:spacing w:after="0" w:line="360" w:lineRule="auto"/>
-        <w:rPr>
-          <w:b/>
-          <w:sz w:val="28"/>
-          <w:szCs w:val="28"/>
-        </w:rPr>
-      </w:pPr>
-      <w:r>
-        <w:rPr>
-          <w:b/>
-          <w:sz w:val="28"/>
-          <w:szCs w:val="28"/>
-        </w:rPr>
-        <w:t>Critérios de aceite:</w:t>
-      </w:r>
-    </w:p>
-    <w:p>
-      <w:pPr>
-        <w:pStyle w:val="PargrafodaLista"/>
-        <w:numPr>
-          <w:ilvl w:val="0"/>
-          <w:numId w:val="1"/>
-        </w:numPr>
-        <w:spacing w:after="0" w:line="360" w:lineRule="auto"/>
-        <w:rPr>
-          <w:sz w:val="24"/>
-          <w:szCs w:val="24"/>
-        </w:rPr>
-      </w:pPr>
-      <w:r>
-        <w:rPr>
-          <w:sz w:val="24"/>
-          <w:szCs w:val="24"/>
-        </w:rPr>
-        <w:t xml:space="preserve">Selecionar o </w:t>
-      </w:r>
-      <w:r>
-        <w:rPr>
-          <w:sz w:val="24"/>
-          <w:szCs w:val="24"/>
-        </w:rPr>
-        <w:t xml:space="preserve">proprietário </w:t>
-      </w:r>
-      <w:r>
-        <w:rPr>
-          <w:sz w:val="24"/>
-          <w:szCs w:val="24"/>
-        </w:rPr>
-        <w:t>que deseja desativar;</w:t>
-      </w:r>
-    </w:p>
-    <w:p>
-      <w:pPr>
-        <w:pStyle w:val="PargrafodaLista"/>
-        <w:numPr>
-          <w:ilvl w:val="0"/>
-          <w:numId w:val="1"/>
-        </w:numPr>
-        <w:spacing w:after="0" w:line="360" w:lineRule="auto"/>
-        <w:rPr>
-          <w:sz w:val="24"/>
-          <w:szCs w:val="24"/>
-        </w:rPr>
-      </w:pPr>
-      <w:r>
-        <w:rPr>
-          <w:sz w:val="24"/>
-          <w:szCs w:val="24"/>
-        </w:rPr>
-        <w:t xml:space="preserve">Se o </w:t>
-      </w:r>
-      <w:r>
-        <w:rPr>
-          <w:sz w:val="24"/>
-          <w:szCs w:val="24"/>
-        </w:rPr>
-        <w:t xml:space="preserve">proprietário </w:t>
-      </w:r>
-      <w:r>
-        <w:rPr>
-          <w:sz w:val="24"/>
-          <w:szCs w:val="24"/>
-        </w:rPr>
-        <w:t>não for encontrado, disparar uma mensagem: “</w:t>
-      </w:r>
-      <w:r>
-        <w:rPr>
-          <w:sz w:val="24"/>
-          <w:szCs w:val="24"/>
-        </w:rPr>
-        <w:t xml:space="preserve">proprietário </w:t>
-      </w:r>
-      <w:r>
-        <w:rPr>
-          <w:sz w:val="24"/>
-          <w:szCs w:val="24"/>
-        </w:rPr>
-        <w:t>não encontrado”;</w:t>
       </w:r>
     </w:p>
     <w:p>
@@ -2534,7 +1978,7 @@
           <w:sz w:val="36"/>
           <w:szCs w:val="36"/>
         </w:rPr>
-        <w:t>CAIXA</w:t>
+        <w:t>FINANCEIRO</w:t>
       </w:r>
     </w:p>
     <w:p>
@@ -2568,14 +2012,7 @@
           <w:sz w:val="24"/>
           <w:szCs w:val="24"/>
         </w:rPr>
-        <w:t xml:space="preserve">Como CORRETOR, preciso realizar </w:t>
-      </w:r>
-      <w:r>
-        <w:rPr>
-          <w:sz w:val="24"/>
-          <w:szCs w:val="24"/>
-        </w:rPr>
-        <w:t>registros de valores na parte financeira para controle de receita/despesa.</w:t>
+        <w:t>Como CORRETOR, preciso realizar registros de valores na parte financeira para controle de receita/despesa.</w:t>
       </w:r>
     </w:p>
     <w:p>
@@ -2614,21 +2051,7 @@
           <w:sz w:val="24"/>
           <w:szCs w:val="24"/>
         </w:rPr>
-        <w:t xml:space="preserve">Deve possuir </w:t>
-      </w:r>
-      <w:r>
-        <w:rPr>
-          <w:sz w:val="24"/>
-          <w:szCs w:val="24"/>
-        </w:rPr>
-        <w:t>valor</w:t>
-      </w:r>
-      <w:r>
-        <w:rPr>
-          <w:sz w:val="24"/>
-          <w:szCs w:val="24"/>
-        </w:rPr>
-        <w:t>;</w:t>
+        <w:t>Deve possuir valor;</w:t>
       </w:r>
     </w:p>
     <w:p>
@@ -2649,21 +2072,7 @@
           <w:sz w:val="24"/>
           <w:szCs w:val="24"/>
         </w:rPr>
-        <w:t xml:space="preserve">Deve possuir </w:t>
-      </w:r>
-      <w:r>
-        <w:rPr>
-          <w:sz w:val="24"/>
-          <w:szCs w:val="24"/>
-        </w:rPr>
-        <w:t>o tipo de operação (Crédito para adicionar um valor no caixa) e (débito para subtrair o valor)</w:t>
-      </w:r>
-      <w:r>
-        <w:rPr>
-          <w:sz w:val="24"/>
-          <w:szCs w:val="24"/>
-        </w:rPr>
-        <w:t>;</w:t>
+        <w:t>Deve possuir o tipo de operação (Crédito para adicionar um valor no caixa) e (débito para subtrair o valor);</w:t>
       </w:r>
     </w:p>
     <w:p>
@@ -2701,13 +2110,6 @@
           <w:szCs w:val="24"/>
         </w:rPr>
       </w:pPr>
-      <w:r>
-        <w:rPr>
-          <w:sz w:val="24"/>
-          <w:szCs w:val="24"/>
-        </w:rPr>
-        <w:br w:type="page"/>
-      </w:r>
     </w:p>
     <w:p>
       <w:pPr>
@@ -2725,7 +2127,6 @@
           <w:sz w:val="36"/>
           <w:szCs w:val="36"/>
         </w:rPr>
-        <w:lastRenderedPageBreak/>
         <w:t>Diagramas: Caso de uso</w:t>
       </w:r>
     </w:p>
@@ -2744,10 +2145,10 @@
           <w:lang w:eastAsia="pt-BR"/>
         </w:rPr>
         <w:drawing>
-          <wp:inline distT="0" distB="0" distL="0" distR="0" wp14:anchorId="1F856B94" wp14:editId="5C7CD931">
-            <wp:extent cx="5400040" cy="4082415"/>
-            <wp:effectExtent l="0" t="0" r="0" b="0"/>
-            <wp:docPr id="5" name="Imagem 5"/>
+          <wp:inline distT="0" distB="0" distL="0" distR="0" wp14:anchorId="1DA929C3" wp14:editId="7DB3E8EA">
+            <wp:extent cx="3152492" cy="3828312"/>
+            <wp:effectExtent l="0" t="0" r="0" b="1270"/>
+            <wp:docPr id="1" name="Imagem 1"/>
             <wp:cNvGraphicFramePr>
               <a:graphicFrameLocks xmlns:a="http://schemas.openxmlformats.org/drawingml/2006/main" noChangeAspect="1"/>
             </wp:cNvGraphicFramePr>
@@ -2759,7 +2160,7 @@
                     <pic:cNvPicPr/>
                   </pic:nvPicPr>
                   <pic:blipFill>
-                    <a:blip r:embed="rId8">
+                    <a:blip r:embed="rId8" cstate="print">
                       <a:extLst>
                         <a:ext uri="{28A0092B-C50C-407E-A947-70E740481C1C}">
                           <a14:useLocalDpi xmlns:a14="http://schemas.microsoft.com/office/drawing/2010/main" val="0"/>
@@ -2773,7 +2174,7 @@
                   <pic:spPr>
                     <a:xfrm>
                       <a:off x="0" y="0"/>
-                      <a:ext cx="5400040" cy="4082415"/>
+                      <a:ext cx="3175662" cy="3856449"/>
                     </a:xfrm>
                     <a:prstGeom prst="rect">
                       <a:avLst/>
@@ -2794,38 +2195,53 @@
       <w:r>
         <w:t xml:space="preserve">Figura </w:t>
       </w:r>
-      <w:fldSimple w:instr=" SEQ Figura \* ARABIC ">
-        <w:r>
-          <w:rPr>
-            <w:noProof/>
-          </w:rPr>
-          <w:t>1</w:t>
-        </w:r>
-      </w:fldSimple>
-      <w:r>
-        <w:t>: Caso de uso: Fluxo geral do sistema</w:t>
-      </w:r>
-    </w:p>
-    <w:p/>
-    <w:p>
-      <w:pPr>
-        <w:pStyle w:val="PargrafodaLista"/>
+      <w:r>
+        <w:fldChar w:fldCharType="begin"/>
+      </w:r>
+      <w:r>
+        <w:instrText xml:space="preserve"> SEQ Figura \* ARABIC </w:instrText>
+      </w:r>
+      <w:r>
+        <w:fldChar w:fldCharType="separate"/>
+      </w:r>
+      <w:r>
+        <w:rPr>
+          <w:noProof/>
+        </w:rPr>
+        <w:t>1</w:t>
+      </w:r>
+      <w:r>
+        <w:fldChar w:fldCharType="end"/>
+      </w:r>
+      <w:r>
+        <w:t>:</w:t>
+      </w:r>
+      <w:r>
+        <w:t xml:space="preserve"> Caso de uso: </w:t>
+      </w:r>
+      <w:r>
+        <w:t>Fluxo geral do sistema</w:t>
+      </w:r>
+    </w:p>
+    <w:p>
+      <w:pPr>
         <w:keepNext/>
-        <w:spacing w:after="0" w:line="360" w:lineRule="auto"/>
         <w:jc w:val="center"/>
       </w:pPr>
       <w:r>
         <w:rPr>
+          <w:b/>
+          <w:bCs/>
           <w:noProof/>
-          <w:sz w:val="24"/>
-          <w:szCs w:val="24"/>
+          <w:sz w:val="36"/>
+          <w:szCs w:val="36"/>
           <w:lang w:eastAsia="pt-BR"/>
         </w:rPr>
         <w:drawing>
-          <wp:inline distT="0" distB="0" distL="0" distR="0" wp14:anchorId="156606CC" wp14:editId="061F8366">
-            <wp:extent cx="3920341" cy="3257550"/>
-            <wp:effectExtent l="0" t="0" r="4445" b="0"/>
-            <wp:docPr id="6" name="Imagem 6"/>
+          <wp:inline distT="0" distB="0" distL="0" distR="0" wp14:anchorId="5BB22D0A" wp14:editId="5D76C294">
+            <wp:extent cx="2091056" cy="3654820"/>
+            <wp:effectExtent l="0" t="0" r="4445" b="3175"/>
+            <wp:docPr id="5" name="Imagem 5"/>
             <wp:cNvGraphicFramePr>
               <a:graphicFrameLocks xmlns:a="http://schemas.openxmlformats.org/drawingml/2006/main" noChangeAspect="1"/>
             </wp:cNvGraphicFramePr>
@@ -2833,11 +2249,11 @@
               <a:graphicData uri="http://schemas.openxmlformats.org/drawingml/2006/picture">
                 <pic:pic xmlns:pic="http://schemas.openxmlformats.org/drawingml/2006/picture">
                   <pic:nvPicPr>
-                    <pic:cNvPr id="6" name="Untitled Diagram (1).png"/>
+                    <pic:cNvPr id="5" name="Untitled Diagram.png"/>
                     <pic:cNvPicPr/>
                   </pic:nvPicPr>
                   <pic:blipFill>
-                    <a:blip r:embed="rId9">
+                    <a:blip r:embed="rId9" cstate="print">
                       <a:extLst>
                         <a:ext uri="{28A0092B-C50C-407E-A947-70E740481C1C}">
                           <a14:useLocalDpi xmlns:a14="http://schemas.microsoft.com/office/drawing/2010/main" val="0"/>
@@ -2851,7 +2267,7 @@
                   <pic:spPr>
                     <a:xfrm>
                       <a:off x="0" y="0"/>
-                      <a:ext cx="3920341" cy="3257550"/>
+                      <a:ext cx="2108125" cy="3684654"/>
                     </a:xfrm>
                     <a:prstGeom prst="rect">
                       <a:avLst/>
@@ -2872,34 +2288,50 @@
       <w:r>
         <w:t xml:space="preserve">Figura </w:t>
       </w:r>
-      <w:fldSimple w:instr=" SEQ Figura \* ARABIC ">
-        <w:r>
-          <w:rPr>
-            <w:noProof/>
-          </w:rPr>
-          <w:t>2</w:t>
-        </w:r>
-      </w:fldSimple>
-      <w:r>
-        <w:t>: Caso de uso: Gerenciar Imóveis</w:t>
-      </w:r>
-    </w:p>
-    <w:p>
-      <w:pPr>
+      <w:r>
+        <w:fldChar w:fldCharType="begin"/>
+      </w:r>
+      <w:r>
+        <w:instrText xml:space="preserve"> SEQ Figura \* ARABIC </w:instrText>
+      </w:r>
+      <w:r>
+        <w:fldChar w:fldCharType="separate"/>
+      </w:r>
+      <w:r>
+        <w:rPr>
+          <w:noProof/>
+        </w:rPr>
+        <w:t>2</w:t>
+      </w:r>
+      <w:r>
+        <w:fldChar w:fldCharType="end"/>
+      </w:r>
+      <w:r>
+        <w:t>: Caso de Uso: Gerenciar Imóvel</w:t>
+      </w:r>
+    </w:p>
+    <w:p>
+      <w:pPr>
+        <w:pStyle w:val="PargrafodaLista"/>
         <w:keepNext/>
+        <w:spacing w:after="0" w:line="360" w:lineRule="auto"/>
         <w:jc w:val="center"/>
       </w:pPr>
       <w:r>
         <w:rPr>
+          <w:b/>
+          <w:bCs/>
           <w:noProof/>
+          <w:sz w:val="36"/>
+          <w:szCs w:val="36"/>
           <w:lang w:eastAsia="pt-BR"/>
         </w:rPr>
         <w:lastRenderedPageBreak/>
         <w:drawing>
-          <wp:inline distT="0" distB="0" distL="0" distR="0" wp14:anchorId="14ED1218" wp14:editId="65DBEC4C">
-            <wp:extent cx="4152900" cy="3257550"/>
-            <wp:effectExtent l="0" t="0" r="0" b="0"/>
-            <wp:docPr id="7" name="Imagem 7"/>
+          <wp:inline distT="0" distB="0" distL="0" distR="0" wp14:anchorId="15D8B5E0" wp14:editId="35C60374">
+            <wp:extent cx="2154940" cy="3766480"/>
+            <wp:effectExtent l="0" t="0" r="0" b="5715"/>
+            <wp:docPr id="13" name="Imagem 13"/>
             <wp:cNvGraphicFramePr>
               <a:graphicFrameLocks xmlns:a="http://schemas.openxmlformats.org/drawingml/2006/main" noChangeAspect="1"/>
             </wp:cNvGraphicFramePr>
@@ -2907,11 +2339,11 @@
               <a:graphicData uri="http://schemas.openxmlformats.org/drawingml/2006/picture">
                 <pic:pic xmlns:pic="http://schemas.openxmlformats.org/drawingml/2006/picture">
                   <pic:nvPicPr>
-                    <pic:cNvPr id="7" name="Untitled Diagram (2).png"/>
+                    <pic:cNvPr id="5" name="Untitled Diagram.png"/>
                     <pic:cNvPicPr/>
                   </pic:nvPicPr>
                   <pic:blipFill>
-                    <a:blip r:embed="rId10">
+                    <a:blip r:embed="rId10" cstate="print">
                       <a:extLst>
                         <a:ext uri="{28A0092B-C50C-407E-A947-70E740481C1C}">
                           <a14:useLocalDpi xmlns:a14="http://schemas.microsoft.com/office/drawing/2010/main" val="0"/>
@@ -2925,7 +2357,7 @@
                   <pic:spPr>
                     <a:xfrm>
                       <a:off x="0" y="0"/>
-                      <a:ext cx="4152900" cy="3257550"/>
+                      <a:ext cx="2157539" cy="3771023"/>
                     </a:xfrm>
                     <a:prstGeom prst="rect">
                       <a:avLst/>
@@ -2942,48 +2374,65 @@
       <w:pPr>
         <w:pStyle w:val="Legenda"/>
         <w:jc w:val="center"/>
+      </w:pPr>
+      <w:r>
+        <w:t xml:space="preserve">Figura </w:t>
+      </w:r>
+      <w:r>
+        <w:fldChar w:fldCharType="begin"/>
+      </w:r>
+      <w:r>
+        <w:instrText xml:space="preserve"> SEQ Figura \* ARABIC </w:instrText>
+      </w:r>
+      <w:r>
+        <w:fldChar w:fldCharType="separate"/>
+      </w:r>
+      <w:r>
         <w:rPr>
           <w:noProof/>
         </w:rPr>
-      </w:pPr>
-      <w:r>
-        <w:t xml:space="preserve">Figura </w:t>
-      </w:r>
-      <w:fldSimple w:instr=" SEQ Figura \* ARABIC ">
-        <w:r>
-          <w:rPr>
-            <w:noProof/>
-          </w:rPr>
-          <w:t>3</w:t>
-        </w:r>
-      </w:fldSimple>
-      <w:r>
-        <w:t xml:space="preserve">: Caso de uso: </w:t>
-      </w:r>
-      <w:r>
-        <w:rPr>
-          <w:noProof/>
-        </w:rPr>
-        <w:t>Gerenciar locatários</w:t>
-      </w:r>
-    </w:p>
-    <w:p/>
-    <w:p>
-      <w:pPr>
-        <w:pStyle w:val="Legenda"/>
+        <w:t>3</w:t>
+      </w:r>
+      <w:r>
+        <w:fldChar w:fldCharType="end"/>
+      </w:r>
+      <w:r>
+        <w:t>: Caso de uso: Gerenciar Locatário</w:t>
+      </w:r>
+    </w:p>
+    <w:p>
+      <w:pPr>
+        <w:pStyle w:val="PargrafodaLista"/>
+        <w:keepNext/>
+        <w:spacing w:after="0" w:line="360" w:lineRule="auto"/>
+        <w:jc w:val="center"/>
+      </w:pPr>
+    </w:p>
+    <w:p>
+      <w:pPr>
         <w:keepNext/>
         <w:jc w:val="center"/>
       </w:pPr>
-      <w:r>
-        <w:rPr>
+    </w:p>
+    <w:p>
+      <w:pPr>
+        <w:keepNext/>
+        <w:jc w:val="center"/>
+      </w:pPr>
+      <w:r>
+        <w:rPr>
+          <w:b/>
+          <w:bCs/>
           <w:noProof/>
+          <w:sz w:val="36"/>
+          <w:szCs w:val="36"/>
           <w:lang w:eastAsia="pt-BR"/>
         </w:rPr>
         <w:drawing>
-          <wp:inline distT="0" distB="0" distL="0" distR="0" wp14:anchorId="55E874A7" wp14:editId="51D01C09">
-            <wp:extent cx="4533900" cy="3638550"/>
-            <wp:effectExtent l="0" t="0" r="0" b="0"/>
-            <wp:docPr id="8" name="Imagem 8"/>
+          <wp:inline distT="0" distB="0" distL="0" distR="0" wp14:anchorId="7D9899DB" wp14:editId="625359CC">
+            <wp:extent cx="2157539" cy="3771021"/>
+            <wp:effectExtent l="0" t="0" r="0" b="1270"/>
+            <wp:docPr id="10" name="Imagem 10"/>
             <wp:cNvGraphicFramePr>
               <a:graphicFrameLocks xmlns:a="http://schemas.openxmlformats.org/drawingml/2006/main" noChangeAspect="1"/>
             </wp:cNvGraphicFramePr>
@@ -2991,11 +2440,11 @@
               <a:graphicData uri="http://schemas.openxmlformats.org/drawingml/2006/picture">
                 <pic:pic xmlns:pic="http://schemas.openxmlformats.org/drawingml/2006/picture">
                   <pic:nvPicPr>
-                    <pic:cNvPr id="8" name="Untitled Diagram (4).png"/>
+                    <pic:cNvPr id="5" name="Untitled Diagram.png"/>
                     <pic:cNvPicPr/>
                   </pic:nvPicPr>
                   <pic:blipFill>
-                    <a:blip r:embed="rId11">
+                    <a:blip r:embed="rId11" cstate="print">
                       <a:extLst>
                         <a:ext uri="{28A0092B-C50C-407E-A947-70E740481C1C}">
                           <a14:useLocalDpi xmlns:a14="http://schemas.microsoft.com/office/drawing/2010/main" val="0"/>
@@ -3009,7 +2458,7 @@
                   <pic:spPr>
                     <a:xfrm>
                       <a:off x="0" y="0"/>
-                      <a:ext cx="4533900" cy="3638550"/>
+                      <a:ext cx="2157539" cy="3771021"/>
                     </a:xfrm>
                     <a:prstGeom prst="rect">
                       <a:avLst/>
@@ -3030,35 +2479,65 @@
       <w:r>
         <w:t xml:space="preserve">Figura </w:t>
       </w:r>
-      <w:fldSimple w:instr=" SEQ Figura \* ARABIC ">
-        <w:r>
-          <w:rPr>
-            <w:noProof/>
-          </w:rPr>
-          <w:t>4</w:t>
-        </w:r>
-      </w:fldSimple>
-      <w:r>
-        <w:t>: Caso de uso: Gerenciar proprietário</w:t>
-      </w:r>
-    </w:p>
-    <w:p/>
-    <w:p>
-      <w:pPr>
+      <w:r>
+        <w:fldChar w:fldCharType="begin"/>
+      </w:r>
+      <w:r>
+        <w:instrText xml:space="preserve"> SEQ Figura \* ARABIC </w:instrText>
+      </w:r>
+      <w:r>
+        <w:fldChar w:fldCharType="separate"/>
+      </w:r>
+      <w:r>
+        <w:rPr>
+          <w:noProof/>
+        </w:rPr>
+        <w:t>4</w:t>
+      </w:r>
+      <w:r>
+        <w:fldChar w:fldCharType="end"/>
+      </w:r>
+      <w:r>
+        <w:t>: Caso de uso: Gerenciar Proprietário</w:t>
+      </w:r>
+    </w:p>
+    <w:p>
+      <w:pPr>
+        <w:pStyle w:val="Legenda"/>
         <w:keepNext/>
         <w:jc w:val="center"/>
-      </w:pPr>
-      <w:r>
         <w:rPr>
           <w:noProof/>
           <w:lang w:eastAsia="pt-BR"/>
         </w:rPr>
-        <w:lastRenderedPageBreak/>
+      </w:pPr>
+    </w:p>
+    <w:p>
+      <w:pPr>
+        <w:rPr>
+          <w:lang w:eastAsia="pt-BR"/>
+        </w:rPr>
+      </w:pPr>
+    </w:p>
+    <w:p>
+      <w:pPr>
+        <w:keepNext/>
+        <w:jc w:val="center"/>
+      </w:pPr>
+      <w:r>
+        <w:rPr>
+          <w:b/>
+          <w:bCs/>
+          <w:noProof/>
+          <w:sz w:val="36"/>
+          <w:szCs w:val="36"/>
+          <w:lang w:eastAsia="pt-BR"/>
+        </w:rPr>
         <w:drawing>
-          <wp:inline distT="0" distB="0" distL="0" distR="0" wp14:anchorId="3474E06B" wp14:editId="02D24470">
-            <wp:extent cx="3962400" cy="3219450"/>
-            <wp:effectExtent l="0" t="0" r="0" b="0"/>
-            <wp:docPr id="9" name="Imagem 9"/>
+          <wp:inline distT="0" distB="0" distL="0" distR="0" wp14:anchorId="0F11E750" wp14:editId="3CE3B46A">
+            <wp:extent cx="2157538" cy="3771021"/>
+            <wp:effectExtent l="0" t="0" r="0" b="1270"/>
+            <wp:docPr id="14" name="Imagem 14"/>
             <wp:cNvGraphicFramePr>
               <a:graphicFrameLocks xmlns:a="http://schemas.openxmlformats.org/drawingml/2006/main" noChangeAspect="1"/>
             </wp:cNvGraphicFramePr>
@@ -3066,11 +2545,11 @@
               <a:graphicData uri="http://schemas.openxmlformats.org/drawingml/2006/picture">
                 <pic:pic xmlns:pic="http://schemas.openxmlformats.org/drawingml/2006/picture">
                   <pic:nvPicPr>
-                    <pic:cNvPr id="9" name="Untitled Diagram (5).png"/>
+                    <pic:cNvPr id="5" name="Untitled Diagram.png"/>
                     <pic:cNvPicPr/>
                   </pic:nvPicPr>
                   <pic:blipFill>
-                    <a:blip r:embed="rId12">
+                    <a:blip r:embed="rId12" cstate="print">
                       <a:extLst>
                         <a:ext uri="{28A0092B-C50C-407E-A947-70E740481C1C}">
                           <a14:useLocalDpi xmlns:a14="http://schemas.microsoft.com/office/drawing/2010/main" val="0"/>
@@ -3084,7 +2563,7 @@
                   <pic:spPr>
                     <a:xfrm>
                       <a:off x="0" y="0"/>
-                      <a:ext cx="3962400" cy="3219450"/>
+                      <a:ext cx="2157538" cy="3771021"/>
                     </a:xfrm>
                     <a:prstGeom prst="rect">
                       <a:avLst/>
@@ -3105,24 +2584,65 @@
       <w:r>
         <w:t xml:space="preserve">Figura </w:t>
       </w:r>
-      <w:fldSimple w:instr=" SEQ Figura \* ARABIC ">
-        <w:r>
-          <w:rPr>
-            <w:noProof/>
-          </w:rPr>
-          <w:t>5</w:t>
-        </w:r>
-      </w:fldSimple>
-      <w:r>
-        <w:t>: Caso de uso: Gerenciar caixa</w:t>
-      </w:r>
+      <w:r>
+        <w:fldChar w:fldCharType="begin"/>
+      </w:r>
+      <w:r>
+        <w:instrText xml:space="preserve"> SEQ Figura \* ARABIC </w:instrText>
+      </w:r>
+      <w:r>
+        <w:fldChar w:fldCharType="separate"/>
+      </w:r>
+      <w:r>
+        <w:rPr>
+          <w:noProof/>
+        </w:rPr>
+        <w:t>5</w:t>
+      </w:r>
+      <w:r>
+        <w:fldChar w:fldCharType="end"/>
+      </w:r>
+      <w:r>
+        <w:t>: Caso de uso: Gerenciar Financeiro</w:t>
+      </w:r>
+    </w:p>
+    <w:p>
+      <w:pPr>
+        <w:rPr>
+          <w:lang w:eastAsia="pt-BR"/>
+        </w:rPr>
+      </w:pPr>
+    </w:p>
+    <w:p>
+      <w:pPr>
+        <w:rPr>
+          <w:lang w:eastAsia="pt-BR"/>
+        </w:rPr>
+      </w:pPr>
+    </w:p>
+    <w:p>
+      <w:pPr>
+        <w:rPr>
+          <w:lang w:eastAsia="pt-BR"/>
+        </w:rPr>
+      </w:pPr>
     </w:p>
     <w:p/>
     <w:p>
-      <w:r>
-        <w:br w:type="page"/>
-      </w:r>
-    </w:p>
+      <w:pPr>
+        <w:keepNext/>
+        <w:jc w:val="center"/>
+      </w:pPr>
+    </w:p>
+    <w:p/>
+    <w:p/>
+    <w:p/>
+    <w:p/>
+    <w:p/>
+    <w:p/>
+    <w:p/>
+    <w:p/>
+    <w:p/>
     <w:p>
       <w:pPr>
         <w:rPr>
@@ -3140,24 +2660,312 @@
           <w:szCs w:val="36"/>
         </w:rPr>
         <w:lastRenderedPageBreak/>
-        <w:t xml:space="preserve">Diagramas: </w:t>
-      </w:r>
-      <w:r>
+        <w:t>Diagramas: Classes</w:t>
+      </w:r>
+    </w:p>
+    <w:p>
+      <w:pPr>
         <w:rPr>
           <w:b/>
           <w:bCs/>
           <w:sz w:val="36"/>
           <w:szCs w:val="36"/>
         </w:rPr>
-        <w:t>Classes</w:t>
+      </w:pPr>
+      <w:r>
+        <w:rPr>
+          <w:noProof/>
+          <w:lang w:eastAsia="pt-BR"/>
+        </w:rPr>
+        <w:drawing>
+          <wp:inline distT="0" distB="0" distL="0" distR="0" wp14:anchorId="78F00481" wp14:editId="11C38010">
+            <wp:extent cx="6229350" cy="2170457"/>
+            <wp:effectExtent l="0" t="0" r="0" b="1270"/>
+            <wp:docPr id="16" name="Imagem 16"/>
+            <wp:cNvGraphicFramePr>
+              <a:graphicFrameLocks xmlns:a="http://schemas.openxmlformats.org/drawingml/2006/main" noChangeAspect="1"/>
+            </wp:cNvGraphicFramePr>
+            <a:graphic xmlns:a="http://schemas.openxmlformats.org/drawingml/2006/main">
+              <a:graphicData uri="http://schemas.openxmlformats.org/drawingml/2006/picture">
+                <pic:pic xmlns:pic="http://schemas.openxmlformats.org/drawingml/2006/picture">
+                  <pic:nvPicPr>
+                    <pic:cNvPr id="1" name=""/>
+                    <pic:cNvPicPr/>
+                  </pic:nvPicPr>
+                  <pic:blipFill>
+                    <a:blip r:embed="rId13"/>
+                    <a:stretch>
+                      <a:fillRect/>
+                    </a:stretch>
+                  </pic:blipFill>
+                  <pic:spPr>
+                    <a:xfrm>
+                      <a:off x="0" y="0"/>
+                      <a:ext cx="6258108" cy="2180477"/>
+                    </a:xfrm>
+                    <a:prstGeom prst="rect">
+                      <a:avLst/>
+                    </a:prstGeom>
+                  </pic:spPr>
+                </pic:pic>
+              </a:graphicData>
+            </a:graphic>
+          </wp:inline>
+        </w:drawing>
+      </w:r>
+    </w:p>
+    <w:p>
+      <w:pPr>
+        <w:rPr>
+          <w:b/>
+          <w:bCs/>
+          <w:sz w:val="20"/>
+          <w:szCs w:val="20"/>
+        </w:rPr>
+      </w:pPr>
+      <w:proofErr w:type="spellStart"/>
+      <w:proofErr w:type="gramStart"/>
+      <w:r>
+        <w:rPr>
+          <w:b/>
+          <w:bCs/>
+          <w:sz w:val="20"/>
+          <w:szCs w:val="20"/>
+        </w:rPr>
+        <w:t>id</w:t>
+      </w:r>
+      <w:proofErr w:type="gramEnd"/>
+      <w:r>
+        <w:rPr>
+          <w:b/>
+          <w:bCs/>
+          <w:sz w:val="20"/>
+          <w:szCs w:val="20"/>
+        </w:rPr>
+        <w:t>_locatario</w:t>
+      </w:r>
+      <w:proofErr w:type="spellEnd"/>
+      <w:r>
+        <w:rPr>
+          <w:b/>
+          <w:bCs/>
+          <w:sz w:val="20"/>
+          <w:szCs w:val="20"/>
+        </w:rPr>
+        <w:t xml:space="preserve"> é FK da tabela locatário da coluna id.</w:t>
+      </w:r>
+      <w:r>
+        <w:rPr>
+          <w:b/>
+          <w:bCs/>
+          <w:sz w:val="20"/>
+          <w:szCs w:val="20"/>
+        </w:rPr>
+        <w:br/>
+      </w:r>
+      <w:proofErr w:type="spellStart"/>
+      <w:r>
+        <w:rPr>
+          <w:b/>
+          <w:bCs/>
+          <w:sz w:val="20"/>
+          <w:szCs w:val="20"/>
+        </w:rPr>
+        <w:t>id_proprietario</w:t>
+      </w:r>
+      <w:proofErr w:type="spellEnd"/>
+      <w:r>
+        <w:rPr>
+          <w:b/>
+          <w:bCs/>
+          <w:sz w:val="20"/>
+          <w:szCs w:val="20"/>
+        </w:rPr>
+        <w:t xml:space="preserve"> é FK da tabela proprietário da coluna id.</w:t>
+      </w:r>
+    </w:p>
+    <w:p>
+      <w:pPr>
+        <w:rPr>
+          <w:b/>
+          <w:bCs/>
+          <w:sz w:val="36"/>
+          <w:szCs w:val="36"/>
+        </w:rPr>
+      </w:pPr>
+      <w:r>
+        <w:rPr>
+          <w:noProof/>
+          <w:lang w:eastAsia="pt-BR"/>
+        </w:rPr>
+        <w:drawing>
+          <wp:inline distT="0" distB="0" distL="0" distR="0" wp14:anchorId="22B6E4CE" wp14:editId="7A6D5FA4">
+            <wp:extent cx="6124575" cy="2066925"/>
+            <wp:effectExtent l="0" t="0" r="9525" b="9525"/>
+            <wp:docPr id="17" name="Imagem 17"/>
+            <wp:cNvGraphicFramePr>
+              <a:graphicFrameLocks xmlns:a="http://schemas.openxmlformats.org/drawingml/2006/main" noChangeAspect="1"/>
+            </wp:cNvGraphicFramePr>
+            <a:graphic xmlns:a="http://schemas.openxmlformats.org/drawingml/2006/main">
+              <a:graphicData uri="http://schemas.openxmlformats.org/drawingml/2006/picture">
+                <pic:pic xmlns:pic="http://schemas.openxmlformats.org/drawingml/2006/picture">
+                  <pic:nvPicPr>
+                    <pic:cNvPr id="1" name=""/>
+                    <pic:cNvPicPr/>
+                  </pic:nvPicPr>
+                  <pic:blipFill>
+                    <a:blip r:embed="rId14"/>
+                    <a:stretch>
+                      <a:fillRect/>
+                    </a:stretch>
+                  </pic:blipFill>
+                  <pic:spPr>
+                    <a:xfrm>
+                      <a:off x="0" y="0"/>
+                      <a:ext cx="6124575" cy="2066925"/>
+                    </a:xfrm>
+                    <a:prstGeom prst="rect">
+                      <a:avLst/>
+                    </a:prstGeom>
+                  </pic:spPr>
+                </pic:pic>
+              </a:graphicData>
+            </a:graphic>
+          </wp:inline>
+        </w:drawing>
+      </w:r>
+    </w:p>
+    <w:p>
+      <w:pPr>
+        <w:rPr>
+          <w:b/>
+          <w:bCs/>
+          <w:sz w:val="36"/>
+          <w:szCs w:val="36"/>
+        </w:rPr>
+      </w:pPr>
+      <w:r>
+        <w:rPr>
+          <w:noProof/>
+          <w:lang w:eastAsia="pt-BR"/>
+        </w:rPr>
+        <w:drawing>
+          <wp:inline distT="0" distB="0" distL="0" distR="0" wp14:anchorId="0D14D783" wp14:editId="739C8737">
+            <wp:extent cx="6124575" cy="1743075"/>
+            <wp:effectExtent l="0" t="0" r="9525" b="9525"/>
+            <wp:docPr id="18" name="Imagem 18"/>
+            <wp:cNvGraphicFramePr>
+              <a:graphicFrameLocks xmlns:a="http://schemas.openxmlformats.org/drawingml/2006/main" noChangeAspect="1"/>
+            </wp:cNvGraphicFramePr>
+            <a:graphic xmlns:a="http://schemas.openxmlformats.org/drawingml/2006/main">
+              <a:graphicData uri="http://schemas.openxmlformats.org/drawingml/2006/picture">
+                <pic:pic xmlns:pic="http://schemas.openxmlformats.org/drawingml/2006/picture">
+                  <pic:nvPicPr>
+                    <pic:cNvPr id="1" name=""/>
+                    <pic:cNvPicPr/>
+                  </pic:nvPicPr>
+                  <pic:blipFill>
+                    <a:blip r:embed="rId15"/>
+                    <a:stretch>
+                      <a:fillRect/>
+                    </a:stretch>
+                  </pic:blipFill>
+                  <pic:spPr>
+                    <a:xfrm>
+                      <a:off x="0" y="0"/>
+                      <a:ext cx="6125482" cy="1743333"/>
+                    </a:xfrm>
+                    <a:prstGeom prst="rect">
+                      <a:avLst/>
+                    </a:prstGeom>
+                  </pic:spPr>
+                </pic:pic>
+              </a:graphicData>
+            </a:graphic>
+          </wp:inline>
+        </w:drawing>
+      </w:r>
+    </w:p>
+    <w:p>
+      <w:pPr>
+        <w:keepNext/>
+      </w:pPr>
+      <w:r>
+        <w:rPr>
+          <w:noProof/>
+          <w:lang w:eastAsia="pt-BR"/>
+        </w:rPr>
+        <w:drawing>
+          <wp:inline distT="0" distB="0" distL="0" distR="0" wp14:anchorId="75E67CAC" wp14:editId="2649D77C">
+            <wp:extent cx="6268085" cy="1428750"/>
+            <wp:effectExtent l="0" t="0" r="0" b="0"/>
+            <wp:docPr id="15" name="Imagem 15"/>
+            <wp:cNvGraphicFramePr>
+              <a:graphicFrameLocks xmlns:a="http://schemas.openxmlformats.org/drawingml/2006/main" noChangeAspect="1"/>
+            </wp:cNvGraphicFramePr>
+            <a:graphic xmlns:a="http://schemas.openxmlformats.org/drawingml/2006/main">
+              <a:graphicData uri="http://schemas.openxmlformats.org/drawingml/2006/picture">
+                <pic:pic xmlns:pic="http://schemas.openxmlformats.org/drawingml/2006/picture">
+                  <pic:nvPicPr>
+                    <pic:cNvPr id="1" name=""/>
+                    <pic:cNvPicPr/>
+                  </pic:nvPicPr>
+                  <pic:blipFill>
+                    <a:blip r:embed="rId16"/>
+                    <a:stretch>
+                      <a:fillRect/>
+                    </a:stretch>
+                  </pic:blipFill>
+                  <pic:spPr>
+                    <a:xfrm>
+                      <a:off x="0" y="0"/>
+                      <a:ext cx="6268085" cy="1428750"/>
+                    </a:xfrm>
+                    <a:prstGeom prst="rect">
+                      <a:avLst/>
+                    </a:prstGeom>
+                  </pic:spPr>
+                </pic:pic>
+              </a:graphicData>
+            </a:graphic>
+          </wp:inline>
+        </w:drawing>
+      </w:r>
+    </w:p>
+    <w:p>
+      <w:pPr>
+        <w:pStyle w:val="Legenda"/>
+      </w:pPr>
+      <w:r>
+        <w:t xml:space="preserve">Figura </w:t>
+      </w:r>
+      <w:r>
+        <w:fldChar w:fldCharType="begin"/>
+      </w:r>
+      <w:r>
+        <w:instrText xml:space="preserve"> SEQ Figura \* ARABIC </w:instrText>
+      </w:r>
+      <w:r>
+        <w:fldChar w:fldCharType="separate"/>
+      </w:r>
+      <w:r>
+        <w:rPr>
+          <w:noProof/>
+        </w:rPr>
+        <w:t>6</w:t>
+      </w:r>
+      <w:r>
+        <w:fldChar w:fldCharType="end"/>
+      </w:r>
+      <w:r>
+        <w:t>: Diagrama de Classe Fluxo Geral</w:t>
       </w:r>
       <w:bookmarkStart w:id="0" w:name="_GoBack"/>
       <w:bookmarkEnd w:id="0"/>
     </w:p>
-    <w:p/>
     <w:sectPr>
-      <w:headerReference w:type="default" r:id="rId13"/>
-      <w:footerReference w:type="default" r:id="rId14"/>
+      <w:headerReference w:type="default" r:id="rId17"/>
+      <w:footerReference w:type="default" r:id="rId18"/>
       <w:pgSz w:w="11906" w:h="16838"/>
       <w:pgMar w:top="1417" w:right="1701" w:bottom="1417" w:left="1701" w:header="708" w:footer="708" w:gutter="0"/>
       <w:cols w:space="708"/>
@@ -3254,15 +3062,7 @@
         <w:i/>
         <w:iCs/>
       </w:rPr>
-      <w:t>Desenvolvimento de</w:t>
-    </w:r>
-    <w:r>
-      <w:rPr>
-        <w:rFonts w:ascii="Bahnschrift Light Condensed" w:hAnsi="Bahnschrift Light Condensed"/>
-        <w:i/>
-        <w:iCs/>
-      </w:rPr>
-      <w:t xml:space="preserve"> Sistemas 2019/1 – Alano Patricio</w:t>
+      <w:t>Desenvolvimento de Sistemas 2019/1 – Alano Patricio</w:t>
     </w:r>
   </w:p>
 </w:hdr>
@@ -3902,6 +3702,7 @@
   <w:style w:type="character" w:default="1" w:styleId="Fontepargpadro">
     <w:name w:val="Default Paragraph Font"/>
     <w:uiPriority w:val="1"/>
+    <w:semiHidden/>
     <w:unhideWhenUsed/>
   </w:style>
   <w:style w:type="table" w:default="1" w:styleId="Tabelanormal">
@@ -4284,7 +4085,7 @@
 </file>
 
 <file path=customXml/itemProps1.xml><?xml version="1.0" encoding="utf-8"?>
-<ds:datastoreItem xmlns:ds="http://schemas.openxmlformats.org/officeDocument/2006/customXml" ds:itemID="{C5715AF2-69C4-4967-A129-203035752ACC}">
+<ds:datastoreItem xmlns:ds="http://schemas.openxmlformats.org/officeDocument/2006/customXml" ds:itemID="{40CB311B-772F-4A6B-BC16-87C38163E70D}">
   <ds:schemaRefs>
     <ds:schemaRef ds:uri="http://schemas.openxmlformats.org/officeDocument/2006/bibliography"/>
   </ds:schemaRefs>

</xml_diff>